<commit_message>
updated with new question about JW's GGO rating
</commit_message>
<xml_diff>
--- a/Background/Questions For Ed.docx
+++ b/Background/Questions For Ed.docx
@@ -87,6 +87,24 @@
       </w:r>
       <w:r>
         <w:t>have indications of 3, should this be 1 and 3 is the measurement?</w:t>
+      </w:r>
+    </w:p>
+    <w:p>
+      <w:pPr>
+        <w:pStyle w:val="ListParagraph"/>
+        <w:numPr>
+          <w:ilvl w:val="0"/>
+          <w:numId w:val="1"/>
+        </w:numPr>
+      </w:pPr>
+      <w:r>
+        <w:t xml:space="preserve">JW Ground glass opacity: </w:t>
+      </w:r>
+      <w:r>
+        <w:t>Subject 146</w:t>
+      </w:r>
+      <w:r>
+        <w:t xml:space="preserve"> has an LLL score of 10</w:t>
       </w:r>
     </w:p>
     <w:sectPr>

</xml_diff>